<commit_message>
Calcul des recrues de troupes pendant l'aller-retour évité par la capture de donjon
</commit_message>
<xml_diff>
--- a/docs/economie-capture.docx
+++ b/docs/economie-capture.docx
@@ -19,6 +19,7 @@
         <w:gridCol w:w="494"/>
         <w:gridCol w:w="1512"/>
         <w:gridCol w:w="873"/>
+        <w:gridCol w:w="1161"/>
         <w:gridCol w:w="802"/>
       </w:tblGrid>
       <w:tr>
@@ -221,7 +222,38 @@
         </w:tc>
         <w:tc>
           <w:tcPr>
-            <w:tcW w:w="0" w:type="auto"/>
+            <w:tcW w:w="1161" w:type="dxa"/>
+            <w:vMerge w:val="restart"/>
+            <w:shd w:val="clear" w:color="auto" w:fill="BFBFBF" w:themeFill="background1" w:themeFillShade="BF"/>
+            <w:vAlign w:val="center"/>
+          </w:tcPr>
+          <w:p>
+            <w:pPr>
+              <w:jc w:val="center"/>
+              <w:rPr>
+                <w:b/>
+                <w:bCs/>
+              </w:rPr>
+            </w:pPr>
+            <w:r>
+              <w:rPr>
+                <w:b/>
+                <w:bCs/>
+              </w:rPr>
+              <w:t>#</w:t>
+            </w:r>
+            <w:r>
+              <w:rPr>
+                <w:b/>
+                <w:bCs/>
+              </w:rPr>
+              <w:t>Recrues</w:t>
+            </w:r>
+          </w:p>
+        </w:tc>
+        <w:tc>
+          <w:tcPr>
+            <w:tcW w:w="802" w:type="dxa"/>
             <w:vMerge w:val="restart"/>
             <w:shd w:val="clear" w:color="auto" w:fill="BFBFBF" w:themeFill="background1" w:themeFillShade="BF"/>
             <w:vAlign w:val="center"/>
@@ -471,6 +503,26 @@
             </w:pPr>
           </w:p>
         </w:tc>
+        <w:tc>
+          <w:tcPr>
+            <w:tcW w:w="0" w:type="auto"/>
+            <w:vMerge/>
+            <w:tcBorders>
+              <w:bottom w:val="single" w:sz="4" w:space="0" w:color="auto"/>
+            </w:tcBorders>
+            <w:shd w:val="clear" w:color="auto" w:fill="BFBFBF" w:themeFill="background1" w:themeFillShade="BF"/>
+            <w:vAlign w:val="center"/>
+          </w:tcPr>
+          <w:p>
+            <w:pPr>
+              <w:jc w:val="center"/>
+              <w:rPr>
+                <w:b/>
+                <w:bCs/>
+              </w:rPr>
+            </w:pPr>
+          </w:p>
+        </w:tc>
       </w:tr>
       <w:tr>
         <w:trPr>
@@ -605,6 +657,24 @@
               <w:jc w:val="center"/>
             </w:pPr>
             <w:r>
+              <w:t>0</w:t>
+            </w:r>
+          </w:p>
+        </w:tc>
+        <w:tc>
+          <w:tcPr>
+            <w:tcW w:w="0" w:type="auto"/>
+            <w:tcBorders>
+              <w:bottom w:val="single" w:sz="4" w:space="0" w:color="auto"/>
+            </w:tcBorders>
+            <w:shd w:val="clear" w:color="auto" w:fill="92D050"/>
+            <w:vAlign w:val="center"/>
+          </w:tcPr>
+          <w:p>
+            <w:pPr>
+              <w:jc w:val="center"/>
+            </w:pPr>
+            <w:r>
               <w:t>1/9</w:t>
             </w:r>
           </w:p>
@@ -656,78 +726,87 @@
               <w:jc w:val="center"/>
             </w:pPr>
             <w:r>
-              <w:t xml:space="preserve">Construction + retour </w:t>
-            </w:r>
+              <w:t>Construction + retour 2 cases</w:t>
+            </w:r>
+          </w:p>
+        </w:tc>
+        <w:tc>
+          <w:tcPr>
+            <w:tcW w:w="0" w:type="auto"/>
+            <w:vAlign w:val="center"/>
+          </w:tcPr>
+          <w:p>
+            <w:pPr>
+              <w:jc w:val="center"/>
+            </w:pPr>
+            <w:r>
+              <w:t>*</w:t>
+            </w:r>
+          </w:p>
+        </w:tc>
+        <w:tc>
+          <w:tcPr>
+            <w:tcW w:w="0" w:type="auto"/>
+            <w:vAlign w:val="center"/>
+          </w:tcPr>
+          <w:p>
+            <w:pPr>
+              <w:jc w:val="center"/>
+            </w:pPr>
+            <w:r>
+              <w:t>Retour 1 case</w:t>
+            </w:r>
+          </w:p>
+        </w:tc>
+        <w:tc>
+          <w:tcPr>
+            <w:tcW w:w="0" w:type="auto"/>
+            <w:vAlign w:val="center"/>
+          </w:tcPr>
+          <w:p>
+            <w:pPr>
+              <w:jc w:val="center"/>
+            </w:pPr>
+          </w:p>
+        </w:tc>
+        <w:tc>
+          <w:tcPr>
+            <w:tcW w:w="0" w:type="auto"/>
+            <w:vAlign w:val="center"/>
+          </w:tcPr>
+          <w:p>
+            <w:pPr>
+              <w:jc w:val="center"/>
+            </w:pPr>
+          </w:p>
+        </w:tc>
+        <w:tc>
+          <w:tcPr>
+            <w:tcW w:w="0" w:type="auto"/>
+            <w:shd w:val="clear" w:color="auto" w:fill="00B0F0"/>
+            <w:vAlign w:val="center"/>
+          </w:tcPr>
+          <w:p>
+            <w:pPr>
+              <w:jc w:val="center"/>
+            </w:pPr>
+            <w:r>
+              <w:t>3</w:t>
+            </w:r>
+          </w:p>
+        </w:tc>
+        <w:tc>
+          <w:tcPr>
+            <w:tcW w:w="0" w:type="auto"/>
+            <w:shd w:val="clear" w:color="auto" w:fill="00B0F0"/>
+            <w:vAlign w:val="center"/>
+          </w:tcPr>
+          <w:p>
+            <w:pPr>
+              <w:jc w:val="center"/>
+            </w:pPr>
             <w:r>
               <w:t>2</w:t>
-            </w:r>
-            <w:r>
-              <w:t xml:space="preserve"> cases</w:t>
-            </w:r>
-          </w:p>
-        </w:tc>
-        <w:tc>
-          <w:tcPr>
-            <w:tcW w:w="0" w:type="auto"/>
-            <w:vAlign w:val="center"/>
-          </w:tcPr>
-          <w:p>
-            <w:pPr>
-              <w:jc w:val="center"/>
-            </w:pPr>
-            <w:r>
-              <w:t>*</w:t>
-            </w:r>
-          </w:p>
-        </w:tc>
-        <w:tc>
-          <w:tcPr>
-            <w:tcW w:w="0" w:type="auto"/>
-            <w:vAlign w:val="center"/>
-          </w:tcPr>
-          <w:p>
-            <w:pPr>
-              <w:jc w:val="center"/>
-            </w:pPr>
-            <w:r>
-              <w:t>Retour 1 case</w:t>
-            </w:r>
-          </w:p>
-        </w:tc>
-        <w:tc>
-          <w:tcPr>
-            <w:tcW w:w="0" w:type="auto"/>
-            <w:vAlign w:val="center"/>
-          </w:tcPr>
-          <w:p>
-            <w:pPr>
-              <w:jc w:val="center"/>
-            </w:pPr>
-          </w:p>
-        </w:tc>
-        <w:tc>
-          <w:tcPr>
-            <w:tcW w:w="0" w:type="auto"/>
-            <w:vAlign w:val="center"/>
-          </w:tcPr>
-          <w:p>
-            <w:pPr>
-              <w:jc w:val="center"/>
-            </w:pPr>
-          </w:p>
-        </w:tc>
-        <w:tc>
-          <w:tcPr>
-            <w:tcW w:w="0" w:type="auto"/>
-            <w:shd w:val="clear" w:color="auto" w:fill="00B0F0"/>
-            <w:vAlign w:val="center"/>
-          </w:tcPr>
-          <w:p>
-            <w:pPr>
-              <w:jc w:val="center"/>
-            </w:pPr>
-            <w:r>
-              <w:t>3</w:t>
             </w:r>
           </w:p>
         </w:tc>
@@ -793,13 +872,7 @@
               <w:jc w:val="center"/>
             </w:pPr>
             <w:r>
-              <w:t xml:space="preserve">Construction + retour </w:t>
-            </w:r>
-            <w:r>
-              <w:t>1</w:t>
-            </w:r>
-            <w:r>
-              <w:t xml:space="preserve"> case</w:t>
+              <w:t>Construction + retour 1 case</w:t>
             </w:r>
           </w:p>
         </w:tc>
@@ -827,16 +900,7 @@
               <w:jc w:val="center"/>
             </w:pPr>
             <w:r>
-              <w:t xml:space="preserve">Retour </w:t>
-            </w:r>
-            <w:r>
-              <w:t>2</w:t>
-            </w:r>
-            <w:r>
-              <w:t xml:space="preserve"> case</w:t>
-            </w:r>
-            <w:r>
-              <w:t>s</w:t>
+              <w:t>Retour 2 cases</w:t>
             </w:r>
           </w:p>
         </w:tc>
@@ -874,6 +938,21 @@
             </w:pPr>
             <w:r>
               <w:t>3</w:t>
+            </w:r>
+          </w:p>
+        </w:tc>
+        <w:tc>
+          <w:tcPr>
+            <w:tcW w:w="0" w:type="auto"/>
+            <w:shd w:val="clear" w:color="auto" w:fill="00B0F0"/>
+            <w:vAlign w:val="center"/>
+          </w:tcPr>
+          <w:p>
+            <w:pPr>
+              <w:jc w:val="center"/>
+            </w:pPr>
+            <w:r>
+              <w:t>2/3</w:t>
             </w:r>
           </w:p>
         </w:tc>
@@ -918,13 +997,7 @@
               <w:jc w:val="center"/>
             </w:pPr>
             <w:r>
-              <w:t xml:space="preserve">Dispersion + aller </w:t>
-            </w:r>
-            <w:r>
-              <w:t>2</w:t>
-            </w:r>
-            <w:r>
-              <w:t xml:space="preserve"> cases</w:t>
+              <w:t>Dispersion + aller 2 cases</w:t>
             </w:r>
           </w:p>
         </w:tc>
@@ -952,10 +1025,7 @@
               <w:jc w:val="center"/>
             </w:pPr>
             <w:r>
-              <w:t>Aller 1 case + c</w:t>
-            </w:r>
-            <w:r>
-              <w:t>onstruction</w:t>
+              <w:t>Aller 1 case + construction</w:t>
             </w:r>
           </w:p>
         </w:tc>
@@ -983,36 +1053,45 @@
               <w:jc w:val="center"/>
             </w:pPr>
             <w:r>
-              <w:t xml:space="preserve">Retour </w:t>
-            </w:r>
+              <w:t>Retour 3 cases</w:t>
+            </w:r>
+          </w:p>
+        </w:tc>
+        <w:tc>
+          <w:tcPr>
+            <w:tcW w:w="0" w:type="auto"/>
+            <w:vAlign w:val="center"/>
+          </w:tcPr>
+          <w:p>
+            <w:pPr>
+              <w:jc w:val="center"/>
+            </w:pPr>
+          </w:p>
+        </w:tc>
+        <w:tc>
+          <w:tcPr>
+            <w:tcW w:w="0" w:type="auto"/>
+            <w:vAlign w:val="center"/>
+          </w:tcPr>
+          <w:p>
+            <w:pPr>
+              <w:jc w:val="center"/>
+            </w:pPr>
+          </w:p>
+        </w:tc>
+        <w:tc>
+          <w:tcPr>
+            <w:tcW w:w="0" w:type="auto"/>
+            <w:shd w:val="clear" w:color="auto" w:fill="00B0F0"/>
+            <w:vAlign w:val="center"/>
+          </w:tcPr>
+          <w:p>
+            <w:pPr>
+              <w:jc w:val="center"/>
+            </w:pPr>
             <w:r>
               <w:t>3</w:t>
             </w:r>
-            <w:r>
-              <w:t xml:space="preserve"> cases</w:t>
-            </w:r>
-          </w:p>
-        </w:tc>
-        <w:tc>
-          <w:tcPr>
-            <w:tcW w:w="0" w:type="auto"/>
-            <w:vAlign w:val="center"/>
-          </w:tcPr>
-          <w:p>
-            <w:pPr>
-              <w:jc w:val="center"/>
-            </w:pPr>
-          </w:p>
-        </w:tc>
-        <w:tc>
-          <w:tcPr>
-            <w:tcW w:w="0" w:type="auto"/>
-            <w:vAlign w:val="center"/>
-          </w:tcPr>
-          <w:p>
-            <w:pPr>
-              <w:jc w:val="center"/>
-            </w:pPr>
           </w:p>
         </w:tc>
         <w:tc>
@@ -1026,7 +1105,7 @@
               <w:jc w:val="center"/>
             </w:pPr>
             <w:r>
-              <w:t>3</w:t>
+              <w:t>1</w:t>
             </w:r>
           </w:p>
         </w:tc>
@@ -1172,6 +1251,24 @@
               <w:jc w:val="center"/>
             </w:pPr>
             <w:r>
+              <w:t>0</w:t>
+            </w:r>
+          </w:p>
+        </w:tc>
+        <w:tc>
+          <w:tcPr>
+            <w:tcW w:w="0" w:type="auto"/>
+            <w:tcBorders>
+              <w:bottom w:val="single" w:sz="4" w:space="0" w:color="auto"/>
+            </w:tcBorders>
+            <w:shd w:val="clear" w:color="auto" w:fill="00B0F0"/>
+            <w:vAlign w:val="center"/>
+          </w:tcPr>
+          <w:p>
+            <w:pPr>
+              <w:jc w:val="center"/>
+            </w:pPr>
+            <w:r>
               <w:t>1/9</w:t>
             </w:r>
           </w:p>
@@ -1309,6 +1406,24 @@
               <w:jc w:val="center"/>
             </w:pPr>
             <w:r>
+              <w:t>1</w:t>
+            </w:r>
+          </w:p>
+        </w:tc>
+        <w:tc>
+          <w:tcPr>
+            <w:tcW w:w="0" w:type="auto"/>
+            <w:tcBorders>
+              <w:bottom w:val="single" w:sz="4" w:space="0" w:color="auto"/>
+            </w:tcBorders>
+            <w:shd w:val="clear" w:color="auto" w:fill="7030A0"/>
+            <w:vAlign w:val="center"/>
+          </w:tcPr>
+          <w:p>
+            <w:pPr>
+              <w:jc w:val="center"/>
+            </w:pPr>
+            <w:r>
               <w:t>1/9</w:t>
             </w:r>
           </w:p>
@@ -1339,104 +1454,116 @@
               <w:jc w:val="center"/>
             </w:pPr>
             <w:r>
-              <w:t xml:space="preserve">Dispersion + aller </w:t>
-            </w:r>
+              <w:t>Dispersion + aller 1 case</w:t>
+            </w:r>
+          </w:p>
+        </w:tc>
+        <w:tc>
+          <w:tcPr>
+            <w:tcW w:w="0" w:type="auto"/>
+            <w:vAlign w:val="center"/>
+          </w:tcPr>
+          <w:p>
+            <w:pPr>
+              <w:jc w:val="center"/>
+            </w:pPr>
+            <w:r>
+              <w:t>1, 2</w:t>
+            </w:r>
+          </w:p>
+        </w:tc>
+        <w:tc>
+          <w:tcPr>
+            <w:tcW w:w="0" w:type="auto"/>
+            <w:vAlign w:val="center"/>
+          </w:tcPr>
+          <w:p>
+            <w:pPr>
+              <w:jc w:val="center"/>
+            </w:pPr>
+            <w:r>
+              <w:t>Aller 2 cases + construction</w:t>
+            </w:r>
+          </w:p>
+        </w:tc>
+        <w:tc>
+          <w:tcPr>
+            <w:tcW w:w="0" w:type="auto"/>
+            <w:vAlign w:val="center"/>
+          </w:tcPr>
+          <w:p>
+            <w:pPr>
+              <w:jc w:val="center"/>
+            </w:pPr>
+            <w:r>
+              <w:t>1, 2</w:t>
+            </w:r>
+          </w:p>
+        </w:tc>
+        <w:tc>
+          <w:tcPr>
+            <w:tcW w:w="0" w:type="auto"/>
+            <w:vAlign w:val="center"/>
+          </w:tcPr>
+          <w:p>
+            <w:pPr>
+              <w:jc w:val="center"/>
+            </w:pPr>
+            <w:r>
+              <w:t>Retour 3 cases</w:t>
+            </w:r>
+          </w:p>
+        </w:tc>
+        <w:tc>
+          <w:tcPr>
+            <w:tcW w:w="0" w:type="auto"/>
+            <w:vAlign w:val="center"/>
+          </w:tcPr>
+          <w:p>
+            <w:pPr>
+              <w:jc w:val="center"/>
+            </w:pPr>
+          </w:p>
+        </w:tc>
+        <w:tc>
+          <w:tcPr>
+            <w:tcW w:w="0" w:type="auto"/>
+            <w:vAlign w:val="center"/>
+          </w:tcPr>
+          <w:p>
+            <w:pPr>
+              <w:jc w:val="center"/>
+            </w:pPr>
+          </w:p>
+        </w:tc>
+        <w:tc>
+          <w:tcPr>
+            <w:tcW w:w="0" w:type="auto"/>
+            <w:shd w:val="clear" w:color="auto" w:fill="FFC000"/>
+            <w:vAlign w:val="center"/>
+          </w:tcPr>
+          <w:p>
+            <w:pPr>
+              <w:jc w:val="center"/>
+            </w:pPr>
+            <w:r>
+              <w:t>3</w:t>
+            </w:r>
+          </w:p>
+        </w:tc>
+        <w:tc>
+          <w:tcPr>
+            <w:tcW w:w="0" w:type="auto"/>
+            <w:shd w:val="clear" w:color="auto" w:fill="FFC000"/>
+            <w:vAlign w:val="center"/>
+          </w:tcPr>
+          <w:p>
+            <w:pPr>
+              <w:jc w:val="center"/>
+            </w:pPr>
             <w:r>
               <w:t>1</w:t>
             </w:r>
-            <w:r>
-              <w:t xml:space="preserve"> case</w:t>
-            </w:r>
-          </w:p>
-        </w:tc>
-        <w:tc>
-          <w:tcPr>
-            <w:tcW w:w="0" w:type="auto"/>
-            <w:vAlign w:val="center"/>
-          </w:tcPr>
-          <w:p>
-            <w:pPr>
-              <w:jc w:val="center"/>
-            </w:pPr>
-            <w:r>
-              <w:t>1, 2</w:t>
-            </w:r>
-          </w:p>
-        </w:tc>
-        <w:tc>
-          <w:tcPr>
-            <w:tcW w:w="0" w:type="auto"/>
-            <w:vAlign w:val="center"/>
-          </w:tcPr>
-          <w:p>
-            <w:pPr>
-              <w:jc w:val="center"/>
-            </w:pPr>
-            <w:r>
-              <w:t xml:space="preserve">Aller </w:t>
-            </w:r>
-            <w:r>
-              <w:t>2</w:t>
-            </w:r>
-            <w:r>
-              <w:t xml:space="preserve"> case</w:t>
-            </w:r>
-            <w:r>
-              <w:t>s</w:t>
-            </w:r>
-            <w:r>
-              <w:t xml:space="preserve"> + construction</w:t>
-            </w:r>
-          </w:p>
-        </w:tc>
-        <w:tc>
-          <w:tcPr>
-            <w:tcW w:w="0" w:type="auto"/>
-            <w:vAlign w:val="center"/>
-          </w:tcPr>
-          <w:p>
-            <w:pPr>
-              <w:jc w:val="center"/>
-            </w:pPr>
-            <w:r>
-              <w:t>1, 2</w:t>
-            </w:r>
-          </w:p>
-        </w:tc>
-        <w:tc>
-          <w:tcPr>
-            <w:tcW w:w="0" w:type="auto"/>
-            <w:vAlign w:val="center"/>
-          </w:tcPr>
-          <w:p>
-            <w:pPr>
-              <w:jc w:val="center"/>
-            </w:pPr>
-            <w:r>
-              <w:t>Retour 3 cases</w:t>
-            </w:r>
-          </w:p>
-        </w:tc>
-        <w:tc>
-          <w:tcPr>
-            <w:tcW w:w="0" w:type="auto"/>
-            <w:vAlign w:val="center"/>
-          </w:tcPr>
-          <w:p>
-            <w:pPr>
-              <w:jc w:val="center"/>
-            </w:pPr>
-          </w:p>
-        </w:tc>
-        <w:tc>
-          <w:tcPr>
-            <w:tcW w:w="0" w:type="auto"/>
-            <w:vAlign w:val="center"/>
-          </w:tcPr>
-          <w:p>
-            <w:pPr>
-              <w:jc w:val="center"/>
-            </w:pPr>
           </w:p>
         </w:tc>
         <w:tc>
@@ -1450,25 +1577,7 @@
               <w:jc w:val="center"/>
             </w:pPr>
             <w:r>
-              <w:t>3</w:t>
-            </w:r>
-          </w:p>
-        </w:tc>
-        <w:tc>
-          <w:tcPr>
-            <w:tcW w:w="0" w:type="auto"/>
-            <w:shd w:val="clear" w:color="auto" w:fill="FFC000"/>
-            <w:vAlign w:val="center"/>
-          </w:tcPr>
-          <w:p>
-            <w:pPr>
-              <w:jc w:val="center"/>
-            </w:pPr>
-            <w:r>
-              <w:t>1/</w:t>
-            </w:r>
-            <w:r>
-              <w:t>27</w:t>
+              <w:t>1/27</w:t>
             </w:r>
           </w:p>
         </w:tc>
@@ -1599,6 +1708,24 @@
               <w:jc w:val="center"/>
             </w:pPr>
             <w:r>
+              <w:t>0</w:t>
+            </w:r>
+          </w:p>
+        </w:tc>
+        <w:tc>
+          <w:tcPr>
+            <w:tcW w:w="0" w:type="auto"/>
+            <w:tcBorders>
+              <w:bottom w:val="single" w:sz="4" w:space="0" w:color="auto"/>
+            </w:tcBorders>
+            <w:shd w:val="clear" w:color="auto" w:fill="FFC000"/>
+            <w:vAlign w:val="center"/>
+          </w:tcPr>
+          <w:p>
+            <w:pPr>
+              <w:jc w:val="center"/>
+            </w:pPr>
+            <w:r>
               <w:t>1/27</w:t>
             </w:r>
           </w:p>
@@ -1736,6 +1863,24 @@
               <w:jc w:val="center"/>
             </w:pPr>
             <w:r>
+              <w:t>2</w:t>
+            </w:r>
+          </w:p>
+        </w:tc>
+        <w:tc>
+          <w:tcPr>
+            <w:tcW w:w="0" w:type="auto"/>
+            <w:tcBorders>
+              <w:bottom w:val="single" w:sz="4" w:space="0" w:color="auto"/>
+            </w:tcBorders>
+            <w:shd w:val="clear" w:color="auto" w:fill="FFFF00"/>
+            <w:vAlign w:val="center"/>
+          </w:tcPr>
+          <w:p>
+            <w:pPr>
+              <w:jc w:val="center"/>
+            </w:pPr>
+            <w:r>
               <w:t>1/27</w:t>
             </w:r>
           </w:p>
@@ -1867,6 +2012,21 @@
               <w:jc w:val="center"/>
             </w:pPr>
             <w:r>
+              <w:t>1</w:t>
+            </w:r>
+          </w:p>
+        </w:tc>
+        <w:tc>
+          <w:tcPr>
+            <w:tcW w:w="0" w:type="auto"/>
+            <w:shd w:val="clear" w:color="auto" w:fill="FFC000"/>
+            <w:vAlign w:val="center"/>
+          </w:tcPr>
+          <w:p>
+            <w:pPr>
+              <w:jc w:val="center"/>
+            </w:pPr>
+            <w:r>
               <w:t>1/27</w:t>
             </w:r>
           </w:p>
@@ -1998,6 +2158,24 @@
               <w:jc w:val="center"/>
             </w:pPr>
             <w:r>
+              <w:t>0</w:t>
+            </w:r>
+          </w:p>
+        </w:tc>
+        <w:tc>
+          <w:tcPr>
+            <w:tcW w:w="0" w:type="auto"/>
+            <w:tcBorders>
+              <w:bottom w:val="single" w:sz="4" w:space="0" w:color="auto"/>
+            </w:tcBorders>
+            <w:shd w:val="clear" w:color="auto" w:fill="FFC000"/>
+            <w:vAlign w:val="center"/>
+          </w:tcPr>
+          <w:p>
+            <w:pPr>
+              <w:jc w:val="center"/>
+            </w:pPr>
+            <w:r>
               <w:t>1/27</w:t>
             </w:r>
           </w:p>
@@ -2135,6 +2313,24 @@
               <w:jc w:val="center"/>
             </w:pPr>
             <w:r>
+              <w:t>2</w:t>
+            </w:r>
+          </w:p>
+        </w:tc>
+        <w:tc>
+          <w:tcPr>
+            <w:tcW w:w="0" w:type="auto"/>
+            <w:tcBorders>
+              <w:bottom w:val="single" w:sz="4" w:space="0" w:color="auto"/>
+            </w:tcBorders>
+            <w:shd w:val="clear" w:color="auto" w:fill="FFFF00"/>
+            <w:vAlign w:val="center"/>
+          </w:tcPr>
+          <w:p>
+            <w:pPr>
+              <w:jc w:val="center"/>
+            </w:pPr>
+            <w:r>
               <w:t>1/27</w:t>
             </w:r>
           </w:p>
@@ -2272,6 +2468,24 @@
               <w:jc w:val="center"/>
             </w:pPr>
             <w:r>
+              <w:t>0</w:t>
+            </w:r>
+          </w:p>
+        </w:tc>
+        <w:tc>
+          <w:tcPr>
+            <w:tcW w:w="0" w:type="auto"/>
+            <w:tcBorders>
+              <w:bottom w:val="single" w:sz="4" w:space="0" w:color="auto"/>
+            </w:tcBorders>
+            <w:shd w:val="clear" w:color="auto" w:fill="FFC000"/>
+            <w:vAlign w:val="center"/>
+          </w:tcPr>
+          <w:p>
+            <w:pPr>
+              <w:jc w:val="center"/>
+            </w:pPr>
+            <w:r>
               <w:t>1/27</w:t>
             </w:r>
           </w:p>
@@ -2345,56 +2559,65 @@
               <w:jc w:val="center"/>
             </w:pPr>
             <w:r>
-              <w:t xml:space="preserve">Construction + retour </w:t>
-            </w:r>
+              <w:t>Construction + retour 2 cases</w:t>
+            </w:r>
+          </w:p>
+        </w:tc>
+        <w:tc>
+          <w:tcPr>
+            <w:tcW w:w="0" w:type="auto"/>
+            <w:vAlign w:val="center"/>
+          </w:tcPr>
+          <w:p>
+            <w:pPr>
+              <w:jc w:val="center"/>
+            </w:pPr>
+            <w:r>
+              <w:t>*</w:t>
+            </w:r>
+          </w:p>
+        </w:tc>
+        <w:tc>
+          <w:tcPr>
+            <w:tcW w:w="0" w:type="auto"/>
+            <w:vAlign w:val="center"/>
+          </w:tcPr>
+          <w:p>
+            <w:pPr>
+              <w:jc w:val="center"/>
+            </w:pPr>
+            <w:r>
+              <w:t>Retour 1 case</w:t>
+            </w:r>
+          </w:p>
+        </w:tc>
+        <w:tc>
+          <w:tcPr>
+            <w:tcW w:w="0" w:type="auto"/>
+            <w:shd w:val="clear" w:color="auto" w:fill="FFFF00"/>
+            <w:vAlign w:val="center"/>
+          </w:tcPr>
+          <w:p>
+            <w:pPr>
+              <w:jc w:val="center"/>
+            </w:pPr>
+            <w:r>
+              <w:t>4</w:t>
+            </w:r>
+          </w:p>
+        </w:tc>
+        <w:tc>
+          <w:tcPr>
+            <w:tcW w:w="0" w:type="auto"/>
+            <w:shd w:val="clear" w:color="auto" w:fill="FFFF00"/>
+            <w:vAlign w:val="center"/>
+          </w:tcPr>
+          <w:p>
+            <w:pPr>
+              <w:jc w:val="center"/>
+            </w:pPr>
             <w:r>
               <w:t>2</w:t>
-            </w:r>
-            <w:r>
-              <w:t xml:space="preserve"> cases</w:t>
-            </w:r>
-          </w:p>
-        </w:tc>
-        <w:tc>
-          <w:tcPr>
-            <w:tcW w:w="0" w:type="auto"/>
-            <w:vAlign w:val="center"/>
-          </w:tcPr>
-          <w:p>
-            <w:pPr>
-              <w:jc w:val="center"/>
-            </w:pPr>
-            <w:r>
-              <w:t>*</w:t>
-            </w:r>
-          </w:p>
-        </w:tc>
-        <w:tc>
-          <w:tcPr>
-            <w:tcW w:w="0" w:type="auto"/>
-            <w:vAlign w:val="center"/>
-          </w:tcPr>
-          <w:p>
-            <w:pPr>
-              <w:jc w:val="center"/>
-            </w:pPr>
-            <w:r>
-              <w:t>Retour 1 case</w:t>
-            </w:r>
-          </w:p>
-        </w:tc>
-        <w:tc>
-          <w:tcPr>
-            <w:tcW w:w="0" w:type="auto"/>
-            <w:shd w:val="clear" w:color="auto" w:fill="FFFF00"/>
-            <w:vAlign w:val="center"/>
-          </w:tcPr>
-          <w:p>
-            <w:pPr>
-              <w:jc w:val="center"/>
-            </w:pPr>
-            <w:r>
-              <w:t>4</w:t>
             </w:r>
           </w:p>
         </w:tc>
@@ -2500,7 +2723,13 @@
               <w:jc w:val="center"/>
             </w:pPr>
             <w:r>
-              <w:t>Retour 2 cases</w:t>
+              <w:t xml:space="preserve">Construction + retour </w:t>
+            </w:r>
+            <w:r>
+              <w:t>1</w:t>
+            </w:r>
+            <w:r>
+              <w:t xml:space="preserve"> case</w:t>
             </w:r>
           </w:p>
         </w:tc>
@@ -2547,6 +2776,21 @@
             </w:pPr>
             <w:r>
               <w:t>4</w:t>
+            </w:r>
+          </w:p>
+        </w:tc>
+        <w:tc>
+          <w:tcPr>
+            <w:tcW w:w="0" w:type="auto"/>
+            <w:shd w:val="clear" w:color="auto" w:fill="FFFF00"/>
+            <w:vAlign w:val="center"/>
+          </w:tcPr>
+          <w:p>
+            <w:pPr>
+              <w:jc w:val="center"/>
+            </w:pPr>
+            <w:r>
+              <w:t>2/3</w:t>
             </w:r>
           </w:p>
         </w:tc>
@@ -2635,6 +2879,28 @@
           <w:p>
             <w:pPr>
               <w:jc w:val="center"/>
+              <w:rPr>
+                <w:b/>
+                <w:bCs/>
+              </w:rPr>
+            </w:pPr>
+            <w:r>
+              <w:rPr>
+                <w:b/>
+                <w:bCs/>
+              </w:rPr>
+              <w:t>0.84</w:t>
+            </w:r>
+          </w:p>
+        </w:tc>
+        <w:tc>
+          <w:tcPr>
+            <w:tcW w:w="0" w:type="auto"/>
+            <w:vAlign w:val="center"/>
+          </w:tcPr>
+          <w:p>
+            <w:pPr>
+              <w:jc w:val="center"/>
             </w:pPr>
           </w:p>
         </w:tc>
@@ -2659,7 +2925,7 @@
         <w:tc>
           <w:tcPr>
             <w:tcW w:w="0" w:type="auto"/>
-            <w:gridSpan w:val="2"/>
+            <w:gridSpan w:val="3"/>
             <w:vAlign w:val="center"/>
           </w:tcPr>
           <w:p>

</xml_diff>